<commit_message>
Updated Sprint 1 report
Updated my section of the sprint report to provide clarity
</commit_message>
<xml_diff>
--- a/docs/SprintProgressReport1.docx
+++ b/docs/SprintProgressReport1.docx
@@ -570,7 +570,13 @@
               <w:rPr>
                 <w:rFonts w:ascii="Arial" w:hAnsi="Arial" w:cs="Arial"/>
               </w:rPr>
-              <w:t>Wrote the first few paragraphs of the initial PR FAQ draft, which have been modified mostly with Sarah Ramazani’s (great) feedback</w:t>
+              <w:t xml:space="preserve">Wrote the first few paragraphs of the </w:t>
+            </w:r>
+            <w:r>
+              <w:rPr>
+                <w:rFonts w:ascii="Arial" w:hAnsi="Arial" w:cs="Arial"/>
+              </w:rPr>
+              <w:t xml:space="preserve">PR FAQ and contributed to the internal FAQ with answers regarding web development </w:t>
             </w:r>
           </w:p>
           <w:p>
@@ -596,20 +602,94 @@
               <w:rPr>
                 <w:rFonts w:ascii="Arial" w:hAnsi="Arial" w:cs="Arial"/>
               </w:rPr>
-              <w:t>Researched Git and Git-based software, familiarized with GitHub’s workflow</w:t>
-            </w:r>
-            <w:r>
-              <w:rPr>
-                <w:rFonts w:ascii="Arial" w:hAnsi="Arial" w:cs="Arial"/>
-              </w:rPr>
-              <w:t xml:space="preserve"> and created the GitHub repo to be used by the team for the project’s codebase</w:t>
+              <w:t>F</w:t>
+            </w:r>
+            <w:r>
+              <w:rPr>
+                <w:rFonts w:ascii="Arial" w:hAnsi="Arial" w:cs="Arial"/>
+              </w:rPr>
+              <w:t>amiliarized</w:t>
+            </w:r>
+            <w:r>
+              <w:rPr>
+                <w:rFonts w:ascii="Arial" w:hAnsi="Arial" w:cs="Arial"/>
+              </w:rPr>
+              <w:t xml:space="preserve"> myself</w:t>
+            </w:r>
+            <w:r>
+              <w:rPr>
+                <w:rFonts w:ascii="Arial" w:hAnsi="Arial" w:cs="Arial"/>
+              </w:rPr>
+              <w:t xml:space="preserve"> with GitHub’s workflow</w:t>
+            </w:r>
+            <w:r>
+              <w:rPr>
+                <w:rFonts w:ascii="Arial" w:hAnsi="Arial" w:cs="Arial"/>
+              </w:rPr>
+              <w:t xml:space="preserve"> and created the GitHub repo to be used by the team for the project’s codebas</w:t>
             </w:r>
             <w:commentRangeEnd w:id="0"/>
             <w:r>
               <w:rPr>
+                <w:rFonts w:ascii="Arial" w:hAnsi="Arial" w:cs="Arial"/>
+              </w:rPr>
+              <w:t>e,</w:t>
+            </w:r>
+            <w:r>
+              <w:rPr>
                 <w:rStyle w:val="CommentReference"/>
               </w:rPr>
               <w:commentReference w:id="0"/>
+            </w:r>
+            <w:r>
+              <w:rPr>
+                <w:rFonts w:ascii="Arial" w:hAnsi="Arial" w:cs="Arial"/>
+              </w:rPr>
+              <w:t xml:space="preserve"> r</w:t>
+            </w:r>
+            <w:r>
+              <w:rPr>
+                <w:rFonts w:ascii="Arial" w:hAnsi="Arial" w:cs="Arial"/>
+              </w:rPr>
+              <w:t>esearched Git and Git-based software</w:t>
+            </w:r>
+            <w:r>
+              <w:rPr>
+                <w:rFonts w:ascii="Arial" w:hAnsi="Arial" w:cs="Arial"/>
+              </w:rPr>
+              <w:t>; especially but not limited to web-based code review software such as Review Board, Gerrit and Rhodecode</w:t>
+            </w:r>
+            <w:r>
+              <w:rPr>
+                <w:rFonts w:ascii="Arial" w:hAnsi="Arial" w:cs="Arial"/>
+              </w:rPr>
+              <w:t xml:space="preserve">. </w:t>
+            </w:r>
+            <w:r>
+              <w:rPr>
+                <w:rFonts w:ascii="Arial" w:hAnsi="Arial" w:cs="Arial"/>
+              </w:rPr>
+              <w:t>Merged our individual PR FAQs into</w:t>
+            </w:r>
+            <w:r>
+              <w:rPr>
+                <w:rFonts w:ascii="Arial" w:hAnsi="Arial" w:cs="Arial"/>
+              </w:rPr>
+              <w:t xml:space="preserve"> one document and started version control of project documents in a </w:t>
+            </w:r>
+            <w:proofErr w:type="gramStart"/>
+            <w:r>
+              <w:rPr>
+                <w:rFonts w:ascii="Arial" w:hAnsi="Arial" w:cs="Arial"/>
+              </w:rPr>
+              <w:t>docs</w:t>
+            </w:r>
+            <w:proofErr w:type="gramEnd"/>
+            <w:r>
+              <w:rPr>
+                <w:rFonts w:ascii="Arial" w:hAnsi="Arial" w:cs="Arial"/>
+              </w:rPr>
+              <w:t xml:space="preserve"> folder in the repository</w:t>
             </w:r>
           </w:p>
         </w:tc>
@@ -946,8 +1026,12 @@
     </w:p>
     <w:p>
       <w:pPr>
+        <w:pStyle w:val="ListParagraph"/>
+        <w:numPr>
+          <w:ilvl w:val="0"/>
+          <w:numId w:val="7"/>
+        </w:numPr>
         <w:spacing w:after="74" w:line="276" w:lineRule="auto"/>
-        <w:ind w:left="705"/>
         <w:rPr>
           <w:rFonts w:ascii="Arial" w:hAnsi="Arial" w:cs="Arial"/>
         </w:rPr>
@@ -1024,8 +1108,12 @@
     </w:p>
     <w:p>
       <w:pPr>
+        <w:pStyle w:val="ListParagraph"/>
+        <w:numPr>
+          <w:ilvl w:val="0"/>
+          <w:numId w:val="6"/>
+        </w:numPr>
         <w:spacing w:after="0"/>
-        <w:ind w:left="720"/>
         <w:rPr>
           <w:rFonts w:ascii="Arial" w:hAnsi="Arial" w:cs="Arial"/>
         </w:rPr>
@@ -1035,6 +1123,25 @@
           <w:rFonts w:ascii="Arial" w:hAnsi="Arial" w:cs="Arial"/>
         </w:rPr>
         <w:t>In some ways, it felt like the group had a lack of focus for the first couple of days, but we were quickly able to address this as a team and get to work!</w:t>
+      </w:r>
+    </w:p>
+    <w:p>
+      <w:pPr>
+        <w:pStyle w:val="ListParagraph"/>
+        <w:numPr>
+          <w:ilvl w:val="0"/>
+          <w:numId w:val="6"/>
+        </w:numPr>
+        <w:spacing w:after="0"/>
+        <w:rPr>
+          <w:rFonts w:ascii="Arial" w:hAnsi="Arial" w:cs="Arial"/>
+        </w:rPr>
+      </w:pPr>
+      <w:r>
+        <w:rPr>
+          <w:rFonts w:ascii="Arial" w:hAnsi="Arial" w:cs="Arial"/>
+        </w:rPr>
+        <w:t>Ironically, we should have utilized version control earlier than we did</w:t>
       </w:r>
     </w:p>
     <w:p>
@@ -1193,7 +1300,7 @@
 
 <file path=word/commentsExtended.xml><?xml version="1.0" encoding="utf-8"?>
 <w15:commentsEx xmlns:wpc="http://schemas.microsoft.com/office/word/2010/wordprocessingCanvas" xmlns:cx="http://schemas.microsoft.com/office/drawing/2014/chartex" xmlns:cx1="http://schemas.microsoft.com/office/drawing/2015/9/8/chartex" xmlns:cx2="http://schemas.microsoft.com/office/drawing/2015/10/21/chartex" xmlns:cx3="http://schemas.microsoft.com/office/drawing/2016/5/9/chartex" xmlns:cx4="http://schemas.microsoft.com/office/drawing/2016/5/10/chartex" xmlns:cx5="http://schemas.microsoft.com/office/drawing/2016/5/11/chartex" xmlns:cx6="http://schemas.microsoft.com/office/drawing/2016/5/12/chartex" xmlns:cx7="http://schemas.microsoft.com/office/drawing/2016/5/13/chartex" xmlns:cx8="http://schemas.microsoft.com/office/drawing/2016/5/14/chartex" xmlns:mc="http://schemas.openxmlformats.org/markup-compatibility/2006" xmlns:aink="http://schemas.microsoft.com/office/drawing/2016/ink" xmlns:am3d="http://schemas.microsoft.com/office/drawing/2017/model3d" xmlns:o="urn:schemas-microsoft-com:office:office" xmlns:r="http://schemas.openxmlformats.org/officeDocument/2006/relationships" xmlns:m="http://schemas.openxmlformats.org/officeDocument/2006/math" xmlns:v="urn:schemas-microsoft-com:vml" xmlns:wp14="http://schemas.microsoft.com/office/word/2010/wordprocessingDrawing" xmlns:wp="http://schemas.openxmlformats.org/drawingml/2006/wordprocessingDrawing" xmlns:w10="urn:schemas-microsoft-com:office:word" xmlns:w="http://schemas.openxmlformats.org/wordprocessingml/2006/main" xmlns:w14="http://schemas.microsoft.com/office/word/2010/wordml" xmlns:w15="http://schemas.microsoft.com/office/word/2012/wordml" xmlns:w16cex="http://schemas.microsoft.com/office/word/2018/wordml/cex" xmlns:w16cid="http://schemas.microsoft.com/office/word/2016/wordml/cid" xmlns:w16="http://schemas.microsoft.com/office/word/2018/wordml" xmlns:w16se="http://schemas.microsoft.com/office/word/2015/wordml/symex" xmlns:wpg="http://schemas.microsoft.com/office/word/2010/wordprocessingGroup" xmlns:wpi="http://schemas.microsoft.com/office/word/2010/wordprocessingInk" xmlns:wne="http://schemas.microsoft.com/office/word/2006/wordml" xmlns:wps="http://schemas.microsoft.com/office/word/2010/wordprocessingShape" mc:Ignorable="w14 w15 w16se w16cid w16 w16cex wp14">
-  <w15:commentEx w15:paraId="7FEE6249" w15:done="0"/>
+  <w15:commentEx w15:paraId="7FEE6249" w15:done="1"/>
 </w15:commentsEx>
 </file>
 
@@ -1324,6 +1431,234 @@
     </w:lvl>
   </w:abstractNum>
   <w:abstractNum w:abstractNumId="1" w15:restartNumberingAfterBreak="0">
+    <w:nsid w:val="30597497"/>
+    <w:multiLevelType w:val="hybridMultilevel"/>
+    <w:tmpl w:val="34CE16A2"/>
+    <w:lvl w:ilvl="0" w:tplc="151419D2">
+      <w:numFmt w:val="bullet"/>
+      <w:lvlText w:val="-"/>
+      <w:lvlJc w:val="left"/>
+      <w:pPr>
+        <w:ind w:left="1440" w:hanging="360"/>
+      </w:pPr>
+      <w:rPr>
+        <w:rFonts w:ascii="Calibri" w:eastAsia="Calibri" w:hAnsi="Calibri" w:cs="Calibri" w:hint="default"/>
+        <w:b/>
+        <w:bCs/>
+      </w:rPr>
+    </w:lvl>
+    <w:lvl w:ilvl="1" w:tplc="04090003" w:tentative="1">
+      <w:start w:val="1"/>
+      <w:numFmt w:val="bullet"/>
+      <w:lvlText w:val="o"/>
+      <w:lvlJc w:val="left"/>
+      <w:pPr>
+        <w:ind w:left="2160" w:hanging="360"/>
+      </w:pPr>
+      <w:rPr>
+        <w:rFonts w:ascii="Courier New" w:hAnsi="Courier New" w:cs="Courier New" w:hint="default"/>
+      </w:rPr>
+    </w:lvl>
+    <w:lvl w:ilvl="2" w:tplc="04090005" w:tentative="1">
+      <w:start w:val="1"/>
+      <w:numFmt w:val="bullet"/>
+      <w:lvlText w:val=""/>
+      <w:lvlJc w:val="left"/>
+      <w:pPr>
+        <w:ind w:left="2880" w:hanging="360"/>
+      </w:pPr>
+      <w:rPr>
+        <w:rFonts w:ascii="Wingdings" w:hAnsi="Wingdings" w:hint="default"/>
+      </w:rPr>
+    </w:lvl>
+    <w:lvl w:ilvl="3" w:tplc="04090001" w:tentative="1">
+      <w:start w:val="1"/>
+      <w:numFmt w:val="bullet"/>
+      <w:lvlText w:val=""/>
+      <w:lvlJc w:val="left"/>
+      <w:pPr>
+        <w:ind w:left="3600" w:hanging="360"/>
+      </w:pPr>
+      <w:rPr>
+        <w:rFonts w:ascii="Symbol" w:hAnsi="Symbol" w:hint="default"/>
+      </w:rPr>
+    </w:lvl>
+    <w:lvl w:ilvl="4" w:tplc="04090003" w:tentative="1">
+      <w:start w:val="1"/>
+      <w:numFmt w:val="bullet"/>
+      <w:lvlText w:val="o"/>
+      <w:lvlJc w:val="left"/>
+      <w:pPr>
+        <w:ind w:left="4320" w:hanging="360"/>
+      </w:pPr>
+      <w:rPr>
+        <w:rFonts w:ascii="Courier New" w:hAnsi="Courier New" w:cs="Courier New" w:hint="default"/>
+      </w:rPr>
+    </w:lvl>
+    <w:lvl w:ilvl="5" w:tplc="04090005" w:tentative="1">
+      <w:start w:val="1"/>
+      <w:numFmt w:val="bullet"/>
+      <w:lvlText w:val=""/>
+      <w:lvlJc w:val="left"/>
+      <w:pPr>
+        <w:ind w:left="5040" w:hanging="360"/>
+      </w:pPr>
+      <w:rPr>
+        <w:rFonts w:ascii="Wingdings" w:hAnsi="Wingdings" w:hint="default"/>
+      </w:rPr>
+    </w:lvl>
+    <w:lvl w:ilvl="6" w:tplc="04090001" w:tentative="1">
+      <w:start w:val="1"/>
+      <w:numFmt w:val="bullet"/>
+      <w:lvlText w:val=""/>
+      <w:lvlJc w:val="left"/>
+      <w:pPr>
+        <w:ind w:left="5760" w:hanging="360"/>
+      </w:pPr>
+      <w:rPr>
+        <w:rFonts w:ascii="Symbol" w:hAnsi="Symbol" w:hint="default"/>
+      </w:rPr>
+    </w:lvl>
+    <w:lvl w:ilvl="7" w:tplc="04090003" w:tentative="1">
+      <w:start w:val="1"/>
+      <w:numFmt w:val="bullet"/>
+      <w:lvlText w:val="o"/>
+      <w:lvlJc w:val="left"/>
+      <w:pPr>
+        <w:ind w:left="6480" w:hanging="360"/>
+      </w:pPr>
+      <w:rPr>
+        <w:rFonts w:ascii="Courier New" w:hAnsi="Courier New" w:cs="Courier New" w:hint="default"/>
+      </w:rPr>
+    </w:lvl>
+    <w:lvl w:ilvl="8" w:tplc="04090005" w:tentative="1">
+      <w:start w:val="1"/>
+      <w:numFmt w:val="bullet"/>
+      <w:lvlText w:val=""/>
+      <w:lvlJc w:val="left"/>
+      <w:pPr>
+        <w:ind w:left="7200" w:hanging="360"/>
+      </w:pPr>
+      <w:rPr>
+        <w:rFonts w:ascii="Wingdings" w:hAnsi="Wingdings" w:hint="default"/>
+      </w:rPr>
+    </w:lvl>
+  </w:abstractNum>
+  <w:abstractNum w:abstractNumId="2" w15:restartNumberingAfterBreak="0">
+    <w:nsid w:val="336B3CE7"/>
+    <w:multiLevelType w:val="hybridMultilevel"/>
+    <w:tmpl w:val="585C1B5E"/>
+    <w:lvl w:ilvl="0" w:tplc="151419D2">
+      <w:numFmt w:val="bullet"/>
+      <w:lvlText w:val="-"/>
+      <w:lvlJc w:val="left"/>
+      <w:pPr>
+        <w:ind w:left="1425" w:hanging="360"/>
+      </w:pPr>
+      <w:rPr>
+        <w:rFonts w:ascii="Calibri" w:eastAsia="Calibri" w:hAnsi="Calibri" w:cs="Calibri" w:hint="default"/>
+        <w:b/>
+        <w:bCs/>
+      </w:rPr>
+    </w:lvl>
+    <w:lvl w:ilvl="1" w:tplc="04090003" w:tentative="1">
+      <w:start w:val="1"/>
+      <w:numFmt w:val="bullet"/>
+      <w:lvlText w:val="o"/>
+      <w:lvlJc w:val="left"/>
+      <w:pPr>
+        <w:ind w:left="2145" w:hanging="360"/>
+      </w:pPr>
+      <w:rPr>
+        <w:rFonts w:ascii="Courier New" w:hAnsi="Courier New" w:cs="Courier New" w:hint="default"/>
+      </w:rPr>
+    </w:lvl>
+    <w:lvl w:ilvl="2" w:tplc="04090005" w:tentative="1">
+      <w:start w:val="1"/>
+      <w:numFmt w:val="bullet"/>
+      <w:lvlText w:val=""/>
+      <w:lvlJc w:val="left"/>
+      <w:pPr>
+        <w:ind w:left="2865" w:hanging="360"/>
+      </w:pPr>
+      <w:rPr>
+        <w:rFonts w:ascii="Wingdings" w:hAnsi="Wingdings" w:hint="default"/>
+      </w:rPr>
+    </w:lvl>
+    <w:lvl w:ilvl="3" w:tplc="04090001" w:tentative="1">
+      <w:start w:val="1"/>
+      <w:numFmt w:val="bullet"/>
+      <w:lvlText w:val=""/>
+      <w:lvlJc w:val="left"/>
+      <w:pPr>
+        <w:ind w:left="3585" w:hanging="360"/>
+      </w:pPr>
+      <w:rPr>
+        <w:rFonts w:ascii="Symbol" w:hAnsi="Symbol" w:hint="default"/>
+      </w:rPr>
+    </w:lvl>
+    <w:lvl w:ilvl="4" w:tplc="04090003" w:tentative="1">
+      <w:start w:val="1"/>
+      <w:numFmt w:val="bullet"/>
+      <w:lvlText w:val="o"/>
+      <w:lvlJc w:val="left"/>
+      <w:pPr>
+        <w:ind w:left="4305" w:hanging="360"/>
+      </w:pPr>
+      <w:rPr>
+        <w:rFonts w:ascii="Courier New" w:hAnsi="Courier New" w:cs="Courier New" w:hint="default"/>
+      </w:rPr>
+    </w:lvl>
+    <w:lvl w:ilvl="5" w:tplc="04090005" w:tentative="1">
+      <w:start w:val="1"/>
+      <w:numFmt w:val="bullet"/>
+      <w:lvlText w:val=""/>
+      <w:lvlJc w:val="left"/>
+      <w:pPr>
+        <w:ind w:left="5025" w:hanging="360"/>
+      </w:pPr>
+      <w:rPr>
+        <w:rFonts w:ascii="Wingdings" w:hAnsi="Wingdings" w:hint="default"/>
+      </w:rPr>
+    </w:lvl>
+    <w:lvl w:ilvl="6" w:tplc="04090001" w:tentative="1">
+      <w:start w:val="1"/>
+      <w:numFmt w:val="bullet"/>
+      <w:lvlText w:val=""/>
+      <w:lvlJc w:val="left"/>
+      <w:pPr>
+        <w:ind w:left="5745" w:hanging="360"/>
+      </w:pPr>
+      <w:rPr>
+        <w:rFonts w:ascii="Symbol" w:hAnsi="Symbol" w:hint="default"/>
+      </w:rPr>
+    </w:lvl>
+    <w:lvl w:ilvl="7" w:tplc="04090003" w:tentative="1">
+      <w:start w:val="1"/>
+      <w:numFmt w:val="bullet"/>
+      <w:lvlText w:val="o"/>
+      <w:lvlJc w:val="left"/>
+      <w:pPr>
+        <w:ind w:left="6465" w:hanging="360"/>
+      </w:pPr>
+      <w:rPr>
+        <w:rFonts w:ascii="Courier New" w:hAnsi="Courier New" w:cs="Courier New" w:hint="default"/>
+      </w:rPr>
+    </w:lvl>
+    <w:lvl w:ilvl="8" w:tplc="04090005" w:tentative="1">
+      <w:start w:val="1"/>
+      <w:numFmt w:val="bullet"/>
+      <w:lvlText w:val=""/>
+      <w:lvlJc w:val="left"/>
+      <w:pPr>
+        <w:ind w:left="7185" w:hanging="360"/>
+      </w:pPr>
+      <w:rPr>
+        <w:rFonts w:ascii="Wingdings" w:hAnsi="Wingdings" w:hint="default"/>
+      </w:rPr>
+    </w:lvl>
+  </w:abstractNum>
+  <w:abstractNum w:abstractNumId="3" w15:restartNumberingAfterBreak="0">
     <w:nsid w:val="351D51B6"/>
     <w:multiLevelType w:val="hybridMultilevel"/>
     <w:tmpl w:val="0366BE18"/>
@@ -1437,7 +1772,7 @@
       </w:rPr>
     </w:lvl>
   </w:abstractNum>
-  <w:abstractNum w:abstractNumId="2" w15:restartNumberingAfterBreak="0">
+  <w:abstractNum w:abstractNumId="4" w15:restartNumberingAfterBreak="0">
     <w:nsid w:val="555305FF"/>
     <w:multiLevelType w:val="hybridMultilevel"/>
     <w:tmpl w:val="5D120E4A"/>
@@ -1649,7 +1984,7 @@
       </w:rPr>
     </w:lvl>
   </w:abstractNum>
-  <w:abstractNum w:abstractNumId="3" w15:restartNumberingAfterBreak="0">
+  <w:abstractNum w:abstractNumId="5" w15:restartNumberingAfterBreak="0">
     <w:nsid w:val="5D704E0E"/>
     <w:multiLevelType w:val="hybridMultilevel"/>
     <w:tmpl w:val="63C2A390"/>
@@ -1761,7 +2096,7 @@
       </w:rPr>
     </w:lvl>
   </w:abstractNum>
-  <w:abstractNum w:abstractNumId="4" w15:restartNumberingAfterBreak="0">
+  <w:abstractNum w:abstractNumId="6" w15:restartNumberingAfterBreak="0">
     <w:nsid w:val="76CE0C07"/>
     <w:multiLevelType w:val="hybridMultilevel"/>
     <w:tmpl w:val="85A0DC9C"/>
@@ -1875,19 +2210,25 @@
     </w:lvl>
   </w:abstractNum>
   <w:num w:numId="1">
-    <w:abstractNumId w:val="2"/>
+    <w:abstractNumId w:val="4"/>
   </w:num>
   <w:num w:numId="2">
-    <w:abstractNumId w:val="1"/>
+    <w:abstractNumId w:val="3"/>
   </w:num>
   <w:num w:numId="3">
-    <w:abstractNumId w:val="4"/>
+    <w:abstractNumId w:val="6"/>
   </w:num>
   <w:num w:numId="4">
-    <w:abstractNumId w:val="3"/>
+    <w:abstractNumId w:val="5"/>
   </w:num>
   <w:num w:numId="5">
     <w:abstractNumId w:val="0"/>
+  </w:num>
+  <w:num w:numId="6">
+    <w:abstractNumId w:val="1"/>
+  </w:num>
+  <w:num w:numId="7">
+    <w:abstractNumId w:val="2"/>
   </w:num>
 </w:numbering>
 </file>
@@ -2757,21 +3098,6 @@
 </file>
 
 <file path=customXml/item1.xml><?xml version="1.0" encoding="utf-8"?>
-<p:properties xmlns:p="http://schemas.microsoft.com/office/2006/metadata/properties" xmlns:xsi="http://www.w3.org/2001/XMLSchema-instance" xmlns:pc="http://schemas.microsoft.com/office/infopath/2007/PartnerControls">
-  <documentManagement/>
-</p:properties>
-</file>
-
-<file path=customXml/item2.xml><?xml version="1.0" encoding="utf-8"?>
-<?mso-contentType ?>
-<FormTemplates xmlns="http://schemas.microsoft.com/sharepoint/v3/contenttype/forms">
-  <Display>DocumentLibraryForm</Display>
-  <Edit>DocumentLibraryForm</Edit>
-  <New>DocumentLibraryForm</New>
-</FormTemplates>
-</file>
-
-<file path=customXml/item3.xml><?xml version="1.0" encoding="utf-8"?>
 <ct:contentTypeSchema xmlns:ct="http://schemas.microsoft.com/office/2006/metadata/contentType" xmlns:ma="http://schemas.microsoft.com/office/2006/metadata/properties/metaAttributes" ct:_="" ma:_="" ma:contentTypeName="Document" ma:contentTypeID="0x0101001CAC3402FFDE9E4D81731DA7B9202A68" ma:contentTypeVersion="8" ma:contentTypeDescription="Create a new document." ma:contentTypeScope="" ma:versionID="ab1b2ddbf3d47c8a4ec3b8ba7917e430">
   <xsd:schema xmlns:xsd="http://www.w3.org/2001/XMLSchema" xmlns:xs="http://www.w3.org/2001/XMLSchema" xmlns:p="http://schemas.microsoft.com/office/2006/metadata/properties" xmlns:ns2="06e7d612-a278-4674-99cc-c9431c6b183f" targetNamespace="http://schemas.microsoft.com/office/2006/metadata/properties" ma:root="true" ma:fieldsID="6700750523c7a9fc085b6744c83ec7e0" ns2:_="">
     <xsd:import namespace="06e7d612-a278-4674-99cc-c9431c6b183f"/>
@@ -2943,24 +3269,22 @@
 </ct:contentTypeSchema>
 </file>
 
-<file path=customXml/itemProps1.xml><?xml version="1.0" encoding="utf-8"?>
-<ds:datastoreItem xmlns:ds="http://schemas.openxmlformats.org/officeDocument/2006/customXml" ds:itemID="{BDC753BF-9502-43FA-8761-D9439AA53F4B}">
-  <ds:schemaRefs>
-    <ds:schemaRef ds:uri="http://schemas.microsoft.com/office/2006/metadata/properties"/>
-    <ds:schemaRef ds:uri="http://schemas.microsoft.com/office/infopath/2007/PartnerControls"/>
-  </ds:schemaRefs>
-</ds:datastoreItem>
+<file path=customXml/item2.xml><?xml version="1.0" encoding="utf-8"?>
+<?mso-contentType ?>
+<FormTemplates xmlns="http://schemas.microsoft.com/sharepoint/v3/contenttype/forms">
+  <Display>DocumentLibraryForm</Display>
+  <Edit>DocumentLibraryForm</Edit>
+  <New>DocumentLibraryForm</New>
+</FormTemplates>
 </file>
 
-<file path=customXml/itemProps2.xml><?xml version="1.0" encoding="utf-8"?>
-<ds:datastoreItem xmlns:ds="http://schemas.openxmlformats.org/officeDocument/2006/customXml" ds:itemID="{FB312BFD-B27E-4C3D-ACC8-6C89050373AB}">
-  <ds:schemaRefs>
-    <ds:schemaRef ds:uri="http://schemas.microsoft.com/sharepoint/v3/contenttype/forms"/>
-  </ds:schemaRefs>
-</ds:datastoreItem>
+<file path=customXml/item3.xml><?xml version="1.0" encoding="utf-8"?>
+<p:properties xmlns:p="http://schemas.microsoft.com/office/2006/metadata/properties" xmlns:xsi="http://www.w3.org/2001/XMLSchema-instance" xmlns:pc="http://schemas.microsoft.com/office/infopath/2007/PartnerControls">
+  <documentManagement/>
+</p:properties>
 </file>
 
-<file path=customXml/itemProps3.xml><?xml version="1.0" encoding="utf-8"?>
+<file path=customXml/itemProps1.xml><?xml version="1.0" encoding="utf-8"?>
 <ds:datastoreItem xmlns:ds="http://schemas.openxmlformats.org/officeDocument/2006/customXml" ds:itemID="{8C8AE504-CD07-45CA-8AA8-EAB42CC36B86}">
   <ds:schemaRefs>
     <ds:schemaRef ds:uri="http://schemas.microsoft.com/office/2006/metadata/contentType"/>
@@ -2976,4 +3300,21 @@
     <ds:schemaRef ds:uri="http://schemas.microsoft.com/internal/obd"/>
   </ds:schemaRefs>
 </ds:datastoreItem>
+</file>
+
+<file path=customXml/itemProps2.xml><?xml version="1.0" encoding="utf-8"?>
+<ds:datastoreItem xmlns:ds="http://schemas.openxmlformats.org/officeDocument/2006/customXml" ds:itemID="{FB312BFD-B27E-4C3D-ACC8-6C89050373AB}">
+  <ds:schemaRefs>
+    <ds:schemaRef ds:uri="http://schemas.microsoft.com/sharepoint/v3/contenttype/forms"/>
+  </ds:schemaRefs>
+</ds:datastoreItem>
+</file>
+
+<file path=customXml/itemProps3.xml><?xml version="1.0" encoding="utf-8"?>
+<ds:datastoreItem xmlns:ds="http://schemas.openxmlformats.org/officeDocument/2006/customXml" ds:itemID="{BDC753BF-9502-43FA-8761-D9439AA53F4B}">
+  <ds:schemaRefs>
+    <ds:schemaRef ds:uri="http://schemas.microsoft.com/office/2006/metadata/properties"/>
+    <ds:schemaRef ds:uri="http://schemas.microsoft.com/office/infopath/2007/PartnerControls"/>
+  </ds:schemaRefs>
+</ds:datastoreItem>
 </file>
</xml_diff>